<commit_message>
add some python files
</commit_message>
<xml_diff>
--- a/Doc/python_1_questions.docx
+++ b/Doc/python_1_questions.docx
@@ -423,7 +423,6 @@
         </w:rPr>
         <w:t xml:space="preserve">, {5,6,7,8} </w:t>
       </w:r>
-      <w:proofErr w:type="gramStart"/>
       <w:r>
         <w:rPr>
           <w:rFonts w:hint="eastAsia"/>
@@ -436,15 +435,7 @@
           <w:rFonts w:hint="eastAsia"/>
           <w:color w:val="FF0000"/>
         </w:rPr>
-        <w:t>,直接操作数据</w:t>
-      </w:r>
-      <w:proofErr w:type="gramEnd"/>
-      <w:r>
-        <w:rPr>
-          <w:rFonts w:hint="eastAsia"/>
-          <w:color w:val="FF0000"/>
-        </w:rPr>
-        <w:t>，</w:t>
+        <w:t>,直接操作数据，</w:t>
       </w:r>
       <w:r>
         <w:rPr>
@@ -461,7 +452,6 @@
           <w:color w:val="FF0000"/>
         </w:rPr>
       </w:pPr>
-      <w:proofErr w:type="spellStart"/>
       <w:r>
         <w:rPr>
           <w:rFonts w:hint="eastAsia"/>
@@ -469,7 +459,6 @@
         </w:rPr>
         <w:t>dict</w:t>
       </w:r>
-      <w:proofErr w:type="spellEnd"/>
       <w:r>
         <w:rPr>
           <w:color w:val="FF0000"/>
@@ -480,35 +469,7 @@
         <w:rPr>
           <w:color w:val="FF0000"/>
         </w:rPr>
-        <w:t>{‘j</w:t>
-      </w:r>
-      <w:proofErr w:type="gramStart"/>
-      <w:r>
-        <w:rPr>
-          <w:color w:val="FF0000"/>
-        </w:rPr>
-        <w:t>’ :</w:t>
-      </w:r>
-      <w:proofErr w:type="gramEnd"/>
-      <w:r>
-        <w:rPr>
-          <w:color w:val="FF0000"/>
-        </w:rPr>
-        <w:t>’java’, ‘</w:t>
-      </w:r>
-      <w:proofErr w:type="spellStart"/>
-      <w:r>
-        <w:rPr>
-          <w:color w:val="FF0000"/>
-        </w:rPr>
-        <w:t>p’:’python</w:t>
-      </w:r>
-      <w:proofErr w:type="spellEnd"/>
-      <w:r>
-        <w:rPr>
-          <w:color w:val="FF0000"/>
-        </w:rPr>
-        <w:t xml:space="preserve">’} </w:t>
+        <w:t xml:space="preserve">{‘j’ :’java’, ‘p’:’python’} </w:t>
       </w:r>
       <w:r>
         <w:rPr>
@@ -522,15 +483,7 @@
           <w:rFonts w:hint="eastAsia"/>
           <w:color w:val="FF0000"/>
         </w:rPr>
-        <w:t>，通过</w:t>
-      </w:r>
-      <w:proofErr w:type="spellStart"/>
-      <w:r>
-        <w:rPr>
-          <w:rFonts w:hint="eastAsia"/>
-          <w:color w:val="FF0000"/>
-        </w:rPr>
-        <w:t>key</w:t>
+        <w:t>，通过key</w:t>
       </w:r>
       <w:r>
         <w:rPr>
@@ -538,7 +491,6 @@
         </w:rPr>
         <w:t>:value</w:t>
       </w:r>
-      <w:proofErr w:type="spellEnd"/>
       <w:r>
         <w:rPr>
           <w:rFonts w:hint="eastAsia"/>
@@ -714,19 +666,11 @@
       <w:r>
         <w:t>ython</w:t>
       </w:r>
-      <w:proofErr w:type="gramStart"/>
-      <w:r>
-        <w:rPr>
-          <w:rFonts w:hint="eastAsia"/>
-        </w:rPr>
-        <w:t>中类的定义遵循“</w:t>
-      </w:r>
-      <w:proofErr w:type="gramEnd"/>
-      <w:r>
-        <w:rPr>
-          <w:rFonts w:hint="eastAsia"/>
-        </w:rPr>
-        <w:t>驼峰”定义，类的实例化对象采用小写。C</w:t>
+      <w:r>
+        <w:rPr>
+          <w:rFonts w:hint="eastAsia"/>
+        </w:rPr>
+        <w:t>中类的定义遵循“驼峰”定义，类的实例化对象采用小写。C</w:t>
       </w:r>
       <w:r>
         <w:t>++</w:t>
@@ -810,17 +754,8 @@
           <w:rFonts w:hint="eastAsia"/>
           <w:color w:val="FF0000"/>
         </w:rPr>
-        <w:t xml:space="preserve"> </w:t>
-      </w:r>
-      <w:proofErr w:type="spellStart"/>
-      <w:r>
-        <w:rPr>
-          <w:rFonts w:hint="eastAsia"/>
-          <w:color w:val="FF0000"/>
-        </w:rPr>
-        <w:t>init</w:t>
-      </w:r>
-      <w:proofErr w:type="spellEnd"/>
+        <w:t xml:space="preserve"> init</w:t>
+      </w:r>
       <w:r>
         <w:rPr>
           <w:color w:val="FF0000"/>
@@ -855,19 +790,11 @@
         <w:rPr>
           <w:rFonts w:hint="eastAsia"/>
         </w:rPr>
-        <w:t>进行数据分析时，常会用到二个工具库</w:t>
-      </w:r>
-      <w:proofErr w:type="spellStart"/>
-      <w:r>
-        <w:rPr>
-          <w:rFonts w:hint="eastAsia"/>
-        </w:rPr>
-        <w:t>n</w:t>
+        <w:t>进行数据分析时，常会用到二个工具库n</w:t>
       </w:r>
       <w:r>
         <w:t>umpy</w:t>
       </w:r>
-      <w:proofErr w:type="spellEnd"/>
       <w:r>
         <w:rPr>
           <w:rFonts w:hint="eastAsia"/>
@@ -891,19 +818,11 @@
           <w:color w:val="FF0000"/>
         </w:rPr>
       </w:pPr>
-      <w:proofErr w:type="spellStart"/>
-      <w:r>
-        <w:rPr>
-          <w:color w:val="FF0000"/>
-        </w:rPr>
-        <w:t>numpy</w:t>
-      </w:r>
-      <w:proofErr w:type="spellEnd"/>
-      <w:r>
-        <w:rPr>
-          <w:color w:val="FF0000"/>
-        </w:rPr>
-        <w:t xml:space="preserve"> </w:t>
+      <w:r>
+        <w:rPr>
+          <w:color w:val="FF0000"/>
+        </w:rPr>
+        <w:t xml:space="preserve">numpy </w:t>
       </w:r>
       <w:r>
         <w:rPr>
@@ -930,7 +849,20 @@
           <w:rFonts w:hint="eastAsia"/>
           <w:color w:val="FF0000"/>
         </w:rPr>
-        <w:t>，更有效地使用其他工具类似Panda。</w:t>
+        <w:t>，更有效地使用其他工具类似Panda</w:t>
+      </w:r>
+      <w:r>
+        <w:rPr>
+          <w:color w:val="FF0000"/>
+        </w:rPr>
+        <w:t>s</w:t>
+      </w:r>
+      <w:r>
+        <w:rPr>
+          <w:rFonts w:hint="eastAsia"/>
+          <w:color w:val="FF0000"/>
+        </w:rPr>
+        <w:t>。</w:t>
       </w:r>
     </w:p>
     <w:p>
@@ -988,19 +920,11 @@
         <w:rPr>
           <w:rFonts w:hint="eastAsia"/>
         </w:rPr>
-        <w:t>的数据类型外，</w:t>
-      </w:r>
-      <w:proofErr w:type="spellStart"/>
-      <w:r>
-        <w:rPr>
-          <w:rFonts w:hint="eastAsia"/>
-        </w:rPr>
-        <w:t>n</w:t>
+        <w:t>的数据类型外，n</w:t>
       </w:r>
       <w:r>
         <w:t>umpy</w:t>
       </w:r>
-      <w:proofErr w:type="spellEnd"/>
       <w:r>
         <w:rPr>
           <w:rFonts w:hint="eastAsia"/>
@@ -1024,41 +948,24 @@
           <w:color w:val="FF0000"/>
         </w:rPr>
       </w:pPr>
-      <w:proofErr w:type="spellStart"/>
       <w:r>
         <w:rPr>
           <w:color w:val="FF0000"/>
         </w:rPr>
         <w:t>ndarray</w:t>
       </w:r>
-      <w:proofErr w:type="spellEnd"/>
-      <w:r>
-        <w:rPr>
-          <w:rFonts w:hint="eastAsia"/>
-          <w:color w:val="FF0000"/>
-        </w:rPr>
-        <w:t xml:space="preserve">， </w:t>
-      </w:r>
-      <w:proofErr w:type="spellStart"/>
-      <w:r>
-        <w:rPr>
-          <w:rFonts w:hint="eastAsia"/>
-          <w:color w:val="FF0000"/>
-        </w:rPr>
-        <w:t>data</w:t>
-      </w:r>
-      <w:r>
-        <w:rPr>
-          <w:color w:val="FF0000"/>
-        </w:rPr>
-        <w:t>frame</w:t>
-      </w:r>
-      <w:proofErr w:type="spellEnd"/>
-      <w:r>
-        <w:rPr>
-          <w:color w:val="FF0000"/>
-        </w:rPr>
-        <w:t>, series</w:t>
+      <w:r>
+        <w:rPr>
+          <w:rFonts w:hint="eastAsia"/>
+          <w:color w:val="FF0000"/>
+        </w:rPr>
+        <w:t>， data</w:t>
+      </w:r>
+      <w:r>
+        <w:rPr>
+          <w:color w:val="FF0000"/>
+        </w:rPr>
+        <w:t>frame, series</w:t>
       </w:r>
     </w:p>
     <w:p/>
@@ -1076,19 +983,11 @@
         <w:rPr>
           <w:rFonts w:hint="eastAsia"/>
         </w:rPr>
-        <w:t>在</w:t>
-      </w:r>
-      <w:proofErr w:type="spellStart"/>
-      <w:r>
-        <w:rPr>
-          <w:rFonts w:hint="eastAsia"/>
-        </w:rPr>
-        <w:t>n</w:t>
+        <w:t>在n</w:t>
       </w:r>
       <w:r>
         <w:t>umpy</w:t>
       </w:r>
-      <w:proofErr w:type="spellEnd"/>
       <w:r>
         <w:rPr>
           <w:rFonts w:hint="eastAsia"/>
@@ -1313,36 +1212,84 @@
         </w:numPr>
         <w:ind w:firstLineChars="0"/>
       </w:pPr>
-      <w:proofErr w:type="spellStart"/>
       <w:r>
         <w:lastRenderedPageBreak/>
-        <w:t>Dict</w:t>
-      </w:r>
-      <w:proofErr w:type="spellEnd"/>
-      <w:r>
-        <w:t xml:space="preserve">, </w:t>
-      </w:r>
-      <w:proofErr w:type="spellStart"/>
-      <w:r>
+        <w:t>Dict, ndarray, dataframe, series</w:t>
+      </w:r>
+      <w:r>
+        <w:rPr>
+          <w:rFonts w:hint="eastAsia"/>
+        </w:rPr>
+        <w:t>，这四种数据类型有什么关系？最好用图示说明</w:t>
+      </w:r>
+    </w:p>
+    <w:p>
+      <w:pPr>
+        <w:ind w:left="360"/>
+        <w:rPr>
+          <w:color w:val="FF0000"/>
+        </w:rPr>
+      </w:pPr>
+      <w:r>
+        <w:rPr>
+          <w:rFonts w:hint="eastAsia"/>
+          <w:color w:val="FF0000"/>
+        </w:rPr>
+        <w:t>d</w:t>
+      </w:r>
+      <w:r>
+        <w:rPr>
+          <w:color w:val="FF0000"/>
+        </w:rPr>
+        <w:t xml:space="preserve">ict </w:t>
+      </w:r>
+      <w:r>
+        <w:rPr>
+          <w:rFonts w:hint="eastAsia"/>
+          <w:color w:val="FF0000"/>
+        </w:rPr>
+        <w:t>是一个索引值一个value</w:t>
+      </w:r>
+      <w:r>
+        <w:rPr>
+          <w:color w:val="FF0000"/>
+        </w:rPr>
+        <w:t>s</w:t>
+      </w:r>
+      <w:r>
+        <w:rPr>
+          <w:rFonts w:hint="eastAsia"/>
+          <w:color w:val="FF0000"/>
+        </w:rPr>
+        <w:t>来呈现</w:t>
+      </w:r>
+    </w:p>
+    <w:p>
+      <w:pPr>
+        <w:ind w:left="360"/>
+        <w:rPr>
+          <w:color w:val="FF0000"/>
+        </w:rPr>
+      </w:pPr>
+      <w:r>
+        <w:rPr>
+          <w:rFonts w:hint="eastAsia"/>
+          <w:color w:val="FF0000"/>
+        </w:rPr>
         <w:t>ndarray</w:t>
       </w:r>
-      <w:proofErr w:type="spellEnd"/>
-      <w:r>
-        <w:t xml:space="preserve">, </w:t>
-      </w:r>
-      <w:proofErr w:type="spellStart"/>
-      <w:r>
-        <w:t>dataframe</w:t>
-      </w:r>
-      <w:proofErr w:type="spellEnd"/>
-      <w:r>
-        <w:t>, series</w:t>
-      </w:r>
-      <w:r>
-        <w:rPr>
-          <w:rFonts w:hint="eastAsia"/>
-        </w:rPr>
-        <w:t>，这四种数据类型有什么关系？最好用图示说明</w:t>
+      <w:r>
+        <w:rPr>
+          <w:color w:val="FF0000"/>
+        </w:rPr>
+        <w:t xml:space="preserve"> </w:t>
+      </w:r>
+      <w:r>
+        <w:rPr>
+          <w:rFonts w:hint="eastAsia"/>
+          <w:color w:val="FF0000"/>
+        </w:rPr>
+        <w:t>是一个数组</w:t>
       </w:r>
     </w:p>
     <w:p>
@@ -1352,33 +1299,25 @@
           <w:color w:val="FF0000"/>
         </w:rPr>
       </w:pPr>
-      <w:proofErr w:type="spellStart"/>
-      <w:r>
-        <w:rPr>
-          <w:rFonts w:hint="eastAsia"/>
-          <w:color w:val="FF0000"/>
-        </w:rPr>
-        <w:t>d</w:t>
-      </w:r>
-      <w:r>
-        <w:rPr>
-          <w:color w:val="FF0000"/>
-        </w:rPr>
-        <w:t>ict</w:t>
-      </w:r>
-      <w:proofErr w:type="spellEnd"/>
-      <w:r>
-        <w:rPr>
-          <w:color w:val="FF0000"/>
-        </w:rPr>
-        <w:t xml:space="preserve"> </w:t>
-      </w:r>
-      <w:r>
-        <w:rPr>
-          <w:rFonts w:hint="eastAsia"/>
-          <w:color w:val="FF0000"/>
-        </w:rPr>
-        <w:t>是一个索引值一个value来呈现</w:t>
+      <w:r>
+        <w:rPr>
+          <w:rFonts w:hint="eastAsia"/>
+          <w:color w:val="FF0000"/>
+        </w:rPr>
+        <w:t>data</w:t>
+      </w:r>
+      <w:r>
+        <w:rPr>
+          <w:color w:val="FF0000"/>
+        </w:rPr>
+        <w:t xml:space="preserve">frame </w:t>
+      </w:r>
+      <w:r>
+        <w:rPr>
+          <w:rFonts w:hint="eastAsia"/>
+          <w:color w:val="FF0000"/>
+        </w:rPr>
+        <w:t>是一个二维数组且有行列索引</w:t>
       </w:r>
     </w:p>
     <w:p>
@@ -1388,94 +1327,12 @@
           <w:color w:val="FF0000"/>
         </w:rPr>
       </w:pPr>
-      <w:proofErr w:type="spellStart"/>
-      <w:r>
-        <w:rPr>
-          <w:rFonts w:hint="eastAsia"/>
-          <w:color w:val="FF0000"/>
-        </w:rPr>
-        <w:t>ndarray</w:t>
-      </w:r>
-      <w:proofErr w:type="spellEnd"/>
-      <w:r>
-        <w:rPr>
-          <w:color w:val="FF0000"/>
-        </w:rPr>
-        <w:t xml:space="preserve"> </w:t>
-      </w:r>
-      <w:r>
-        <w:rPr>
-          <w:rFonts w:hint="eastAsia"/>
-          <w:color w:val="FF0000"/>
-        </w:rPr>
-        <w:t>是一个数组</w:t>
-      </w:r>
-    </w:p>
-    <w:p>
-      <w:pPr>
-        <w:ind w:left="360"/>
-        <w:rPr>
-          <w:color w:val="FF0000"/>
-        </w:rPr>
-      </w:pPr>
-      <w:proofErr w:type="spellStart"/>
-      <w:r>
-        <w:rPr>
-          <w:rFonts w:hint="eastAsia"/>
-          <w:color w:val="FF0000"/>
-        </w:rPr>
-        <w:t>data</w:t>
-      </w:r>
-      <w:r>
-        <w:rPr>
-          <w:color w:val="FF0000"/>
-        </w:rPr>
-        <w:t>frame</w:t>
-      </w:r>
-      <w:proofErr w:type="spellEnd"/>
-      <w:r>
-        <w:rPr>
-          <w:color w:val="FF0000"/>
-        </w:rPr>
-        <w:t xml:space="preserve"> </w:t>
-      </w:r>
-      <w:r>
-        <w:rPr>
-          <w:rFonts w:hint="eastAsia"/>
-          <w:color w:val="FF0000"/>
-        </w:rPr>
-        <w:t>是一个二维数组且有行列索引</w:t>
-      </w:r>
-    </w:p>
-    <w:p>
-      <w:pPr>
-        <w:ind w:left="360"/>
-        <w:rPr>
-          <w:color w:val="FF0000"/>
-        </w:rPr>
-      </w:pPr>
-      <w:r>
-        <w:rPr>
-          <w:rFonts w:hint="eastAsia"/>
-          <w:color w:val="FF0000"/>
-        </w:rPr>
-        <w:t>series类似于</w:t>
-      </w:r>
-      <w:proofErr w:type="spellStart"/>
-      <w:r>
-        <w:rPr>
-          <w:rFonts w:hint="eastAsia"/>
-          <w:color w:val="FF0000"/>
-        </w:rPr>
-        <w:t>dataframe</w:t>
-      </w:r>
-      <w:proofErr w:type="spellEnd"/>
-      <w:r>
-        <w:rPr>
-          <w:rFonts w:hint="eastAsia"/>
-          <w:color w:val="FF0000"/>
-        </w:rPr>
-        <w:t>但是是一维的</w:t>
+      <w:r>
+        <w:rPr>
+          <w:rFonts w:hint="eastAsia"/>
+          <w:color w:val="FF0000"/>
+        </w:rPr>
+        <w:t>series类似于dataframe但是是一维的</w:t>
       </w:r>
     </w:p>
     <w:p/>
@@ -1488,11 +1345,9 @@
         </w:numPr>
         <w:ind w:left="142" w:firstLineChars="0" w:hanging="142"/>
       </w:pPr>
-      <w:proofErr w:type="spellStart"/>
       <w:r>
         <w:t>Dataframe</w:t>
       </w:r>
-      <w:proofErr w:type="spellEnd"/>
       <w:r>
         <w:rPr>
           <w:rFonts w:hint="eastAsia"/>

</xml_diff>